<commit_message>
my and all courses are done. working on marks
</commit_message>
<xml_diff>
--- a/ТЗ ЭМШ.docx
+++ b/ТЗ ЭМШ.docx
@@ -371,6 +371,7 @@
           <w:rFonts w:ascii="Times New Roman" w:hAnsi="Times New Roman" w:cs="Times New Roman"/>
           <w:sz w:val="24"/>
           <w:szCs w:val="24"/>
+          <w:highlight w:val="green"/>
         </w:rPr>
         <w:t>Показ новостей</w:t>
       </w:r>
@@ -824,13 +825,15 @@
           <w:rFonts w:ascii="Times New Roman" w:hAnsi="Times New Roman" w:cs="Times New Roman"/>
           <w:sz w:val="24"/>
           <w:szCs w:val="24"/>
-        </w:rPr>
-      </w:pPr>
-      <w:r>
-        <w:rPr>
-          <w:rFonts w:ascii="Times New Roman" w:hAnsi="Times New Roman" w:cs="Times New Roman"/>
-          <w:sz w:val="24"/>
-          <w:szCs w:val="24"/>
+          <w:highlight w:val="green"/>
+        </w:rPr>
+      </w:pPr>
+      <w:r>
+        <w:rPr>
+          <w:rFonts w:ascii="Times New Roman" w:hAnsi="Times New Roman" w:cs="Times New Roman"/>
+          <w:sz w:val="24"/>
+          <w:szCs w:val="24"/>
+          <w:highlight w:val="green"/>
         </w:rPr>
         <w:t>Показ карточек новостей и самих новостей реализовано только на фронте</w:t>
       </w:r>
@@ -855,6 +858,7 @@
           <w:rFonts w:ascii="Times New Roman" w:hAnsi="Times New Roman" w:cs="Times New Roman"/>
           <w:sz w:val="24"/>
           <w:szCs w:val="24"/>
+          <w:highlight w:val="green"/>
         </w:rPr>
         <w:t>Создание новостей</w:t>
       </w:r>
@@ -1141,6 +1145,7 @@
           <w:rFonts w:ascii="Times New Roman" w:hAnsi="Times New Roman" w:cs="Times New Roman"/>
           <w:sz w:val="24"/>
           <w:szCs w:val="24"/>
+          <w:highlight w:val="green"/>
         </w:rPr>
         <w:t>Показ всех курсов</w:t>
       </w:r>
@@ -1295,6 +1300,7 @@
           <w:rFonts w:ascii="Times New Roman" w:hAnsi="Times New Roman" w:cs="Times New Roman"/>
           <w:sz w:val="24"/>
           <w:szCs w:val="24"/>
+          <w:highlight w:val="green"/>
         </w:rPr>
         <w:t>Показ моих курсов</w:t>
       </w:r>
@@ -1512,6 +1518,7 @@
           <w:rFonts w:ascii="Times New Roman" w:hAnsi="Times New Roman" w:cs="Times New Roman"/>
           <w:sz w:val="24"/>
           <w:szCs w:val="24"/>
+          <w:highlight w:val="green"/>
         </w:rPr>
         <w:t>Расписание</w:t>
       </w:r>
@@ -2629,9 +2636,17 @@
           <w:rFonts w:ascii="Times New Roman" w:hAnsi="Times New Roman" w:cs="Times New Roman"/>
           <w:sz w:val="24"/>
           <w:szCs w:val="24"/>
-          <w:lang w:val="en-US"/>
-        </w:rPr>
-        <w:t>/add</w:t>
+        </w:rPr>
+        <w:t>/</w:t>
+      </w:r>
+      <w:r>
+        <w:rPr>
+          <w:rFonts w:ascii="Times New Roman" w:hAnsi="Times New Roman" w:cs="Times New Roman"/>
+          <w:sz w:val="24"/>
+          <w:szCs w:val="24"/>
+          <w:lang w:val="en-US"/>
+        </w:rPr>
+        <w:t>add</w:t>
       </w:r>
       <w:r>
         <w:rPr>

</xml_diff>

<commit_message>
displaying all courses is done
</commit_message>
<xml_diff>
--- a/ТЗ ЭМШ.docx
+++ b/ТЗ ЭМШ.docx
@@ -488,15 +488,7 @@
           <w:sz w:val="24"/>
           <w:szCs w:val="24"/>
         </w:rPr>
-        <w:t xml:space="preserve"> </w:t>
-      </w:r>
-      <w:r>
-        <w:rPr>
-          <w:rFonts w:ascii="Times New Roman" w:hAnsi="Times New Roman" w:cs="Times New Roman"/>
-          <w:sz w:val="24"/>
-          <w:szCs w:val="24"/>
-        </w:rPr>
-        <w:t>на фронте)</w:t>
+        <w:t xml:space="preserve"> на фронте)</w:t>
       </w:r>
       <w:r>
         <w:rPr>
@@ -539,15 +531,7 @@
           <w:sz w:val="24"/>
           <w:szCs w:val="24"/>
         </w:rPr>
-        <w:t>)</w:t>
-      </w:r>
-      <w:r>
-        <w:rPr>
-          <w:rFonts w:ascii="Times New Roman" w:hAnsi="Times New Roman" w:cs="Times New Roman"/>
-          <w:sz w:val="24"/>
-          <w:szCs w:val="24"/>
-        </w:rPr>
-        <w:t xml:space="preserve"> – строка, </w:t>
+        <w:t xml:space="preserve">) – строка, </w:t>
       </w:r>
       <w:r>
         <w:rPr>
@@ -565,15 +549,7 @@
           <w:sz w:val="24"/>
           <w:szCs w:val="24"/>
         </w:rPr>
-        <w:t xml:space="preserve"> </w:t>
-      </w:r>
-      <w:r>
-        <w:rPr>
-          <w:rFonts w:ascii="Times New Roman" w:hAnsi="Times New Roman" w:cs="Times New Roman"/>
-          <w:sz w:val="24"/>
-          <w:szCs w:val="24"/>
-        </w:rPr>
-        <w:t>(</w:t>
+        <w:t xml:space="preserve"> (</w:t>
       </w:r>
       <w:r>
         <w:rPr>
@@ -590,15 +566,7 @@
           <w:sz w:val="24"/>
           <w:szCs w:val="24"/>
         </w:rPr>
-        <w:t>)</w:t>
-      </w:r>
-      <w:r>
-        <w:rPr>
-          <w:rFonts w:ascii="Times New Roman" w:hAnsi="Times New Roman" w:cs="Times New Roman"/>
-          <w:sz w:val="24"/>
-          <w:szCs w:val="24"/>
-        </w:rPr>
-        <w:t xml:space="preserve"> </w:t>
+        <w:t xml:space="preserve">) </w:t>
       </w:r>
       <w:r>
         <w:rPr>
@@ -640,15 +608,7 @@
           <w:sz w:val="24"/>
           <w:szCs w:val="24"/>
         </w:rPr>
-        <w:t xml:space="preserve"> </w:t>
-      </w:r>
-      <w:r>
-        <w:rPr>
-          <w:rFonts w:ascii="Times New Roman" w:hAnsi="Times New Roman" w:cs="Times New Roman"/>
-          <w:sz w:val="24"/>
-          <w:szCs w:val="24"/>
-        </w:rPr>
-        <w:t>(</w:t>
+        <w:t xml:space="preserve"> (</w:t>
       </w:r>
       <w:r>
         <w:rPr>
@@ -665,23 +625,7 @@
           <w:sz w:val="24"/>
           <w:szCs w:val="24"/>
         </w:rPr>
-        <w:t>)</w:t>
-      </w:r>
-      <w:r>
-        <w:rPr>
-          <w:rFonts w:ascii="Times New Roman" w:hAnsi="Times New Roman" w:cs="Times New Roman"/>
-          <w:sz w:val="24"/>
-          <w:szCs w:val="24"/>
-        </w:rPr>
-        <w:t xml:space="preserve"> – 1 фотография формата </w:t>
-      </w:r>
-      <w:r>
-        <w:rPr>
-          <w:rFonts w:ascii="Times New Roman" w:hAnsi="Times New Roman" w:cs="Times New Roman"/>
-          <w:sz w:val="24"/>
-          <w:szCs w:val="24"/>
-        </w:rPr>
-        <w:t>.</w:t>
+        <w:t>) – 1 фотография формата .</w:t>
       </w:r>
       <w:proofErr w:type="spellStart"/>
       <w:r>
@@ -825,17 +769,24 @@
           <w:rFonts w:ascii="Times New Roman" w:hAnsi="Times New Roman" w:cs="Times New Roman"/>
           <w:sz w:val="24"/>
           <w:szCs w:val="24"/>
+        </w:rPr>
+      </w:pPr>
+      <w:r>
+        <w:rPr>
+          <w:rFonts w:ascii="Times New Roman" w:hAnsi="Times New Roman" w:cs="Times New Roman"/>
+          <w:sz w:val="24"/>
+          <w:szCs w:val="24"/>
           <w:highlight w:val="green"/>
         </w:rPr>
-      </w:pPr>
-      <w:r>
-        <w:rPr>
-          <w:rFonts w:ascii="Times New Roman" w:hAnsi="Times New Roman" w:cs="Times New Roman"/>
-          <w:sz w:val="24"/>
-          <w:szCs w:val="24"/>
-          <w:highlight w:val="green"/>
-        </w:rPr>
-        <w:t>Показ карточек новостей и самих новостей реализовано только на фронте</w:t>
+        <w:t>Показ карточек</w:t>
+      </w:r>
+      <w:r>
+        <w:rPr>
+          <w:rFonts w:ascii="Times New Roman" w:hAnsi="Times New Roman" w:cs="Times New Roman"/>
+          <w:sz w:val="24"/>
+          <w:szCs w:val="24"/>
+        </w:rPr>
+        <w:t xml:space="preserve"> новостей и самих новостей реализовано только на фронте</w:t>
       </w:r>
     </w:p>
     <w:p>
@@ -1011,15 +962,7 @@
           <w:sz w:val="24"/>
           <w:szCs w:val="24"/>
         </w:rPr>
-        <w:t xml:space="preserve"> – </w:t>
-      </w:r>
-      <w:r>
-        <w:rPr>
-          <w:rFonts w:ascii="Times New Roman" w:hAnsi="Times New Roman" w:cs="Times New Roman"/>
-          <w:sz w:val="24"/>
-          <w:szCs w:val="24"/>
-        </w:rPr>
-        <w:t>автоматически</w:t>
+        <w:t xml:space="preserve"> – автоматически</w:t>
       </w:r>
     </w:p>
     <w:p>
@@ -1049,15 +992,7 @@
           <w:sz w:val="24"/>
           <w:szCs w:val="24"/>
         </w:rPr>
-        <w:t xml:space="preserve"> – </w:t>
-      </w:r>
-      <w:r>
-        <w:rPr>
-          <w:rFonts w:ascii="Times New Roman" w:hAnsi="Times New Roman" w:cs="Times New Roman"/>
-          <w:sz w:val="24"/>
-          <w:szCs w:val="24"/>
-        </w:rPr>
-        <w:t>не обязательно</w:t>
+        <w:t xml:space="preserve"> – не обязательно</w:t>
       </w:r>
     </w:p>
     <w:p>
@@ -1419,23 +1354,7 @@
           <w:sz w:val="24"/>
           <w:szCs w:val="24"/>
         </w:rPr>
-        <w:t>Для</w:t>
-      </w:r>
-      <w:r>
-        <w:rPr>
-          <w:rFonts w:ascii="Times New Roman" w:hAnsi="Times New Roman" w:cs="Times New Roman"/>
-          <w:sz w:val="24"/>
-          <w:szCs w:val="24"/>
-        </w:rPr>
-        <w:t xml:space="preserve"> </w:t>
-      </w:r>
-      <w:r>
-        <w:rPr>
-          <w:rFonts w:ascii="Times New Roman" w:hAnsi="Times New Roman" w:cs="Times New Roman"/>
-          <w:sz w:val="24"/>
-          <w:szCs w:val="24"/>
-        </w:rPr>
-        <w:t>фронта: при нажатии на курс с краткой инфой переходим на страницу курса, там есть описание курса, каждого занятия, 1 из 3 направлений, к которому принадлежит курс и т.д.</w:t>
+        <w:t>Для фронта: при нажатии на курс с краткой инфой переходим на страницу курса, там есть описание курса, каждого занятия, 1 из 3 направлений, к которому принадлежит курс и т.д.</w:t>
       </w:r>
       <w:r>
         <w:rPr>
@@ -1518,7 +1437,6 @@
           <w:rFonts w:ascii="Times New Roman" w:hAnsi="Times New Roman" w:cs="Times New Roman"/>
           <w:sz w:val="24"/>
           <w:szCs w:val="24"/>
-          <w:highlight w:val="green"/>
         </w:rPr>
         <w:t>Расписание</w:t>
       </w:r>
@@ -1550,15 +1468,7 @@
           <w:sz w:val="24"/>
           <w:szCs w:val="24"/>
         </w:rPr>
-        <w:t xml:space="preserve">Показ расписания с текущего момента до конца следующей недели. Присылается объект: </w:t>
-      </w:r>
-      <w:r>
-        <w:rPr>
-          <w:rFonts w:ascii="Times New Roman" w:hAnsi="Times New Roman" w:cs="Times New Roman"/>
-          <w:sz w:val="24"/>
-          <w:szCs w:val="24"/>
-        </w:rPr>
-        <w:t>{</w:t>
+        <w:t>Показ расписания с текущего момента до конца следующей недели. Присылается объект: {</w:t>
       </w:r>
       <w:proofErr w:type="spellStart"/>
       <w:r>
@@ -1604,23 +1514,7 @@
           <w:sz w:val="24"/>
           <w:szCs w:val="24"/>
         </w:rPr>
-        <w:t>: []}</w:t>
-      </w:r>
-      <w:r>
-        <w:rPr>
-          <w:rFonts w:ascii="Times New Roman" w:hAnsi="Times New Roman" w:cs="Times New Roman"/>
-          <w:sz w:val="24"/>
-          <w:szCs w:val="24"/>
-        </w:rPr>
-        <w:t xml:space="preserve">, массива – списки курсов. Единица списка имеет формат: название курса </w:t>
-      </w:r>
-      <w:r>
-        <w:rPr>
-          <w:rFonts w:ascii="Times New Roman" w:hAnsi="Times New Roman" w:cs="Times New Roman"/>
-          <w:sz w:val="24"/>
-          <w:szCs w:val="24"/>
-        </w:rPr>
-        <w:t>(</w:t>
+        <w:t>: []}, массива – списки курсов. Единица списка имеет формат: название курса (</w:t>
       </w:r>
       <w:r>
         <w:rPr>
@@ -1637,23 +1531,7 @@
           <w:sz w:val="24"/>
           <w:szCs w:val="24"/>
         </w:rPr>
-        <w:t xml:space="preserve">), </w:t>
-      </w:r>
-      <w:r>
-        <w:rPr>
-          <w:rFonts w:ascii="Times New Roman" w:hAnsi="Times New Roman" w:cs="Times New Roman"/>
-          <w:sz w:val="24"/>
-          <w:szCs w:val="24"/>
-        </w:rPr>
-        <w:t xml:space="preserve">дата проведения </w:t>
-      </w:r>
-      <w:r>
-        <w:rPr>
-          <w:rFonts w:ascii="Times New Roman" w:hAnsi="Times New Roman" w:cs="Times New Roman"/>
-          <w:sz w:val="24"/>
-          <w:szCs w:val="24"/>
-        </w:rPr>
-        <w:t>(</w:t>
+        <w:t>), дата проведения (</w:t>
       </w:r>
       <w:r>
         <w:rPr>
@@ -1670,23 +1548,7 @@
           <w:sz w:val="24"/>
           <w:szCs w:val="24"/>
         </w:rPr>
-        <w:t>)</w:t>
-      </w:r>
-      <w:r>
-        <w:rPr>
-          <w:rFonts w:ascii="Times New Roman" w:hAnsi="Times New Roman" w:cs="Times New Roman"/>
-          <w:sz w:val="24"/>
-          <w:szCs w:val="24"/>
-        </w:rPr>
-        <w:t xml:space="preserve">, время </w:t>
-      </w:r>
-      <w:r>
-        <w:rPr>
-          <w:rFonts w:ascii="Times New Roman" w:hAnsi="Times New Roman" w:cs="Times New Roman"/>
-          <w:sz w:val="24"/>
-          <w:szCs w:val="24"/>
-        </w:rPr>
-        <w:t>(</w:t>
+        <w:t>), время (</w:t>
       </w:r>
       <w:r>
         <w:rPr>
@@ -1703,15 +1565,7 @@
           <w:sz w:val="24"/>
           <w:szCs w:val="24"/>
         </w:rPr>
-        <w:t>)</w:t>
-      </w:r>
-      <w:r>
-        <w:rPr>
-          <w:rFonts w:ascii="Times New Roman" w:hAnsi="Times New Roman" w:cs="Times New Roman"/>
-          <w:sz w:val="24"/>
-          <w:szCs w:val="24"/>
-        </w:rPr>
-        <w:t>, аудитория (</w:t>
+        <w:t>), аудитория (</w:t>
       </w:r>
       <w:r>
         <w:rPr>
@@ -1728,15 +1582,7 @@
           <w:sz w:val="24"/>
           <w:szCs w:val="24"/>
         </w:rPr>
-        <w:t xml:space="preserve">), </w:t>
-      </w:r>
-      <w:r>
-        <w:rPr>
-          <w:rFonts w:ascii="Times New Roman" w:hAnsi="Times New Roman" w:cs="Times New Roman"/>
-          <w:sz w:val="24"/>
-          <w:szCs w:val="24"/>
-        </w:rPr>
-        <w:t>вид курса: зачетный или нет (</w:t>
+        <w:t>), вид курса: зачетный или нет (</w:t>
       </w:r>
       <w:r>
         <w:rPr>
@@ -1770,15 +1616,7 @@
           <w:sz w:val="24"/>
           <w:szCs w:val="24"/>
         </w:rPr>
-        <w:t xml:space="preserve"> </w:t>
-      </w:r>
-      <w:r>
-        <w:rPr>
-          <w:rFonts w:ascii="Times New Roman" w:hAnsi="Times New Roman" w:cs="Times New Roman"/>
-          <w:sz w:val="24"/>
-          <w:szCs w:val="24"/>
-        </w:rPr>
-        <w:t xml:space="preserve">или </w:t>
+        <w:t xml:space="preserve"> или </w:t>
       </w:r>
       <w:r>
         <w:rPr>
@@ -1855,7 +1693,6 @@
           <w:rFonts w:ascii="Times New Roman" w:hAnsi="Times New Roman" w:cs="Times New Roman"/>
           <w:sz w:val="24"/>
           <w:szCs w:val="24"/>
-          <w:highlight w:val="green"/>
         </w:rPr>
         <w:t>Ведомость</w:t>
       </w:r>
@@ -1972,23 +1809,7 @@
           <w:sz w:val="24"/>
           <w:szCs w:val="24"/>
         </w:rPr>
-        <w:t xml:space="preserve"> </w:t>
-      </w:r>
-      <w:r>
-        <w:rPr>
-          <w:rFonts w:ascii="Times New Roman" w:hAnsi="Times New Roman" w:cs="Times New Roman"/>
-          <w:sz w:val="24"/>
-          <w:szCs w:val="24"/>
-        </w:rPr>
-        <w:t>и</w:t>
-      </w:r>
-      <w:r>
-        <w:rPr>
-          <w:rFonts w:ascii="Times New Roman" w:hAnsi="Times New Roman" w:cs="Times New Roman"/>
-          <w:sz w:val="24"/>
-          <w:szCs w:val="24"/>
-        </w:rPr>
-        <w:t xml:space="preserve"> /</w:t>
+        <w:t xml:space="preserve"> и /</w:t>
       </w:r>
       <w:r>
         <w:rPr>
@@ -2041,71 +1862,15 @@
           <w:sz w:val="24"/>
           <w:szCs w:val="24"/>
         </w:rPr>
-        <w:t xml:space="preserve">} </w:t>
-      </w:r>
-      <w:r>
-        <w:rPr>
-          <w:rFonts w:ascii="Times New Roman" w:hAnsi="Times New Roman" w:cs="Times New Roman"/>
-          <w:sz w:val="24"/>
-          <w:szCs w:val="24"/>
-        </w:rPr>
-        <w:t>для</w:t>
-      </w:r>
-      <w:r>
-        <w:rPr>
-          <w:rFonts w:ascii="Times New Roman" w:hAnsi="Times New Roman" w:cs="Times New Roman"/>
-          <w:sz w:val="24"/>
-          <w:szCs w:val="24"/>
-        </w:rPr>
-        <w:t xml:space="preserve"> </w:t>
-      </w:r>
-      <w:r>
-        <w:rPr>
-          <w:rFonts w:ascii="Times New Roman" w:hAnsi="Times New Roman" w:cs="Times New Roman"/>
-          <w:sz w:val="24"/>
-          <w:szCs w:val="24"/>
-        </w:rPr>
-        <w:t>получения</w:t>
-      </w:r>
-      <w:r>
-        <w:rPr>
-          <w:rFonts w:ascii="Times New Roman" w:hAnsi="Times New Roman" w:cs="Times New Roman"/>
-          <w:sz w:val="24"/>
-          <w:szCs w:val="24"/>
-        </w:rPr>
-        <w:t xml:space="preserve"> </w:t>
-      </w:r>
-      <w:r>
-        <w:rPr>
-          <w:rFonts w:ascii="Times New Roman" w:hAnsi="Times New Roman" w:cs="Times New Roman"/>
-          <w:sz w:val="24"/>
-          <w:szCs w:val="24"/>
-        </w:rPr>
-        <w:t>ведомости всех видов учеников и преподавателей соответственно</w:t>
-      </w:r>
-      <w:r>
-        <w:rPr>
-          <w:rFonts w:ascii="Times New Roman" w:hAnsi="Times New Roman" w:cs="Times New Roman"/>
-          <w:sz w:val="24"/>
-          <w:szCs w:val="24"/>
-        </w:rPr>
-        <w:t xml:space="preserve">. </w:t>
-      </w:r>
-      <w:r>
-        <w:rPr>
-          <w:rFonts w:ascii="Times New Roman" w:hAnsi="Times New Roman" w:cs="Times New Roman"/>
-          <w:sz w:val="24"/>
-          <w:szCs w:val="24"/>
-        </w:rPr>
-        <w:t>Для</w:t>
-      </w:r>
-      <w:r>
-        <w:rPr>
-          <w:rFonts w:ascii="Times New Roman" w:hAnsi="Times New Roman" w:cs="Times New Roman"/>
-          <w:sz w:val="24"/>
-          <w:szCs w:val="24"/>
-        </w:rPr>
-        <w:t xml:space="preserve"> </w:t>
+        <w:t>} для получения ведомости всех видов учеников и преподавателей соответственно</w:t>
+      </w:r>
+      <w:r>
+        <w:rPr>
+          <w:rFonts w:ascii="Times New Roman" w:hAnsi="Times New Roman" w:cs="Times New Roman"/>
+          <w:sz w:val="24"/>
+          <w:szCs w:val="24"/>
+        </w:rPr>
+        <w:t xml:space="preserve">. Для </w:t>
       </w:r>
       <w:r>
         <w:rPr>
@@ -2121,23 +1886,7 @@
           <w:sz w:val="24"/>
           <w:szCs w:val="24"/>
         </w:rPr>
-        <w:t xml:space="preserve"> Формат полученных данных: </w:t>
-      </w:r>
-      <w:r>
-        <w:rPr>
-          <w:rFonts w:ascii="Times New Roman" w:hAnsi="Times New Roman" w:cs="Times New Roman"/>
-          <w:sz w:val="24"/>
-          <w:szCs w:val="24"/>
-        </w:rPr>
-        <w:t>[</w:t>
-      </w:r>
-      <w:r>
-        <w:rPr>
-          <w:rFonts w:ascii="Times New Roman" w:hAnsi="Times New Roman" w:cs="Times New Roman"/>
-          <w:sz w:val="24"/>
-          <w:szCs w:val="24"/>
-        </w:rPr>
-        <w:t>{</w:t>
+        <w:t xml:space="preserve"> Формат полученных данных: [{</w:t>
       </w:r>
       <w:proofErr w:type="spellStart"/>
       <w:r>
@@ -2207,39 +1956,7 @@
           <w:sz w:val="24"/>
           <w:szCs w:val="24"/>
         </w:rPr>
-        <w:t xml:space="preserve">}, </w:t>
-      </w:r>
-      <w:r>
-        <w:rPr>
-          <w:rFonts w:ascii="Times New Roman" w:hAnsi="Times New Roman" w:cs="Times New Roman"/>
-          <w:sz w:val="24"/>
-          <w:szCs w:val="24"/>
-        </w:rPr>
-        <w:t>…</w:t>
-      </w:r>
-      <w:r>
-        <w:rPr>
-          <w:rFonts w:ascii="Times New Roman" w:hAnsi="Times New Roman" w:cs="Times New Roman"/>
-          <w:sz w:val="24"/>
-          <w:szCs w:val="24"/>
-        </w:rPr>
-        <w:t>]}, {</w:t>
-      </w:r>
-      <w:r>
-        <w:rPr>
-          <w:rFonts w:ascii="Times New Roman" w:hAnsi="Times New Roman" w:cs="Times New Roman"/>
-          <w:sz w:val="24"/>
-          <w:szCs w:val="24"/>
-        </w:rPr>
-        <w:t>…</w:t>
-      </w:r>
-      <w:r>
-        <w:rPr>
-          <w:rFonts w:ascii="Times New Roman" w:hAnsi="Times New Roman" w:cs="Times New Roman"/>
-          <w:sz w:val="24"/>
-          <w:szCs w:val="24"/>
-        </w:rPr>
-        <w:t>}</w:t>
+        <w:t>}, …]}, {…}</w:t>
       </w:r>
       <w:r>
         <w:rPr>
@@ -2379,70 +2096,7 @@
           <w:szCs w:val="24"/>
           <w:lang w:val="en-US"/>
         </w:rPr>
-        <w:t>: [{</w:t>
-      </w:r>
-      <w:r>
-        <w:rPr>
-          <w:rFonts w:ascii="Times New Roman" w:hAnsi="Times New Roman" w:cs="Times New Roman"/>
-          <w:sz w:val="24"/>
-          <w:szCs w:val="24"/>
-          <w:lang w:val="en-US"/>
-        </w:rPr>
-        <w:t>date</w:t>
-      </w:r>
-      <w:r>
-        <w:rPr>
-          <w:rFonts w:ascii="Times New Roman" w:hAnsi="Times New Roman" w:cs="Times New Roman"/>
-          <w:sz w:val="24"/>
-          <w:szCs w:val="24"/>
-          <w:lang w:val="en-US"/>
-        </w:rPr>
-        <w:t xml:space="preserve">, </w:t>
-      </w:r>
-      <w:r>
-        <w:rPr>
-          <w:rFonts w:ascii="Times New Roman" w:hAnsi="Times New Roman" w:cs="Times New Roman"/>
-          <w:sz w:val="24"/>
-          <w:szCs w:val="24"/>
-          <w:lang w:val="en-US"/>
-        </w:rPr>
-        <w:t>mark</w:t>
-      </w:r>
-      <w:r>
-        <w:rPr>
-          <w:rFonts w:ascii="Times New Roman" w:hAnsi="Times New Roman" w:cs="Times New Roman"/>
-          <w:sz w:val="24"/>
-          <w:szCs w:val="24"/>
-          <w:lang w:val="en-US"/>
-        </w:rPr>
-        <w:t xml:space="preserve">, </w:t>
-      </w:r>
-      <w:r>
-        <w:rPr>
-          <w:rFonts w:ascii="Times New Roman" w:hAnsi="Times New Roman" w:cs="Times New Roman"/>
-          <w:sz w:val="24"/>
-          <w:szCs w:val="24"/>
-          <w:lang w:val="en-US"/>
-        </w:rPr>
-        <w:t>weight</w:t>
-      </w:r>
-      <w:r>
-        <w:rPr>
-          <w:rFonts w:ascii="Times New Roman" w:hAnsi="Times New Roman" w:cs="Times New Roman"/>
-          <w:sz w:val="24"/>
-          <w:szCs w:val="24"/>
-          <w:lang w:val="en-US"/>
-        </w:rPr>
-        <w:t>}, …</w:t>
-      </w:r>
-      <w:r>
-        <w:rPr>
-          <w:rFonts w:ascii="Times New Roman" w:hAnsi="Times New Roman" w:cs="Times New Roman"/>
-          <w:sz w:val="24"/>
-          <w:szCs w:val="24"/>
-          <w:lang w:val="en-US"/>
-        </w:rPr>
-        <w:t>]</w:t>
+        <w:t>: [{date, mark, weight}, …]</w:t>
       </w:r>
       <w:r>
         <w:rPr>
@@ -2605,23 +2259,7 @@
           <w:sz w:val="24"/>
           <w:szCs w:val="24"/>
         </w:rPr>
-        <w:t xml:space="preserve"> </w:t>
-      </w:r>
-      <w:r>
-        <w:rPr>
-          <w:rFonts w:ascii="Times New Roman" w:hAnsi="Times New Roman" w:cs="Times New Roman"/>
-          <w:sz w:val="24"/>
-          <w:szCs w:val="24"/>
-        </w:rPr>
-        <w:t>–</w:t>
-      </w:r>
-      <w:r>
-        <w:rPr>
-          <w:rFonts w:ascii="Times New Roman" w:hAnsi="Times New Roman" w:cs="Times New Roman"/>
-          <w:sz w:val="24"/>
-          <w:szCs w:val="24"/>
-        </w:rPr>
-        <w:t xml:space="preserve"> /</w:t>
+        <w:t xml:space="preserve"> – /</w:t>
       </w:r>
       <w:r>
         <w:rPr>
@@ -3066,15 +2704,7 @@
           <w:sz w:val="24"/>
           <w:szCs w:val="24"/>
         </w:rPr>
-        <w:t>}</w:t>
-      </w:r>
-      <w:r>
-        <w:rPr>
-          <w:rFonts w:ascii="Times New Roman" w:hAnsi="Times New Roman" w:cs="Times New Roman"/>
-          <w:sz w:val="24"/>
-          <w:szCs w:val="24"/>
-        </w:rPr>
-        <w:t xml:space="preserve"> с полной инфой о пользователе. При отклонени</w:t>
+        <w:t>} с полной инфой о пользователе. При отклонени</w:t>
       </w:r>
       <w:r>
         <w:rPr>
@@ -3267,23 +2897,7 @@
           <w:sz w:val="24"/>
           <w:szCs w:val="24"/>
         </w:rPr>
-        <w:t xml:space="preserve"> </w:t>
-      </w:r>
-      <w:r>
-        <w:rPr>
-          <w:rFonts w:ascii="Times New Roman" w:hAnsi="Times New Roman" w:cs="Times New Roman"/>
-          <w:sz w:val="24"/>
-          <w:szCs w:val="24"/>
-        </w:rPr>
-        <w:t>–</w:t>
-      </w:r>
-      <w:r>
-        <w:rPr>
-          <w:rFonts w:ascii="Times New Roman" w:hAnsi="Times New Roman" w:cs="Times New Roman"/>
-          <w:sz w:val="24"/>
-          <w:szCs w:val="24"/>
-        </w:rPr>
-        <w:t xml:space="preserve"> /</w:t>
+        <w:t xml:space="preserve"> – /</w:t>
       </w:r>
       <w:r>
         <w:rPr>
@@ -3491,15 +3105,7 @@
           <w:sz w:val="24"/>
           <w:szCs w:val="24"/>
         </w:rPr>
-        <w:t xml:space="preserve"> прописана роль. Если роль выключается, отправляется запрос вида</w:t>
-      </w:r>
-      <w:r>
-        <w:rPr>
-          <w:rFonts w:ascii="Times New Roman" w:hAnsi="Times New Roman" w:cs="Times New Roman"/>
-          <w:sz w:val="24"/>
-          <w:szCs w:val="24"/>
-        </w:rPr>
-        <w:t xml:space="preserve"> </w:t>
+        <w:t xml:space="preserve"> прописана роль. Если роль выключается, отправляется запрос вида </w:t>
       </w:r>
       <w:r>
         <w:rPr>
@@ -3777,31 +3383,7 @@
           <w:sz w:val="24"/>
           <w:szCs w:val="24"/>
         </w:rPr>
-        <w:t xml:space="preserve">. </w:t>
-      </w:r>
-      <w:r>
-        <w:rPr>
-          <w:rFonts w:ascii="Times New Roman" w:hAnsi="Times New Roman" w:cs="Times New Roman"/>
-          <w:sz w:val="24"/>
-          <w:szCs w:val="24"/>
-        </w:rPr>
-        <w:t>У</w:t>
-      </w:r>
-      <w:r>
-        <w:rPr>
-          <w:rFonts w:ascii="Times New Roman" w:hAnsi="Times New Roman" w:cs="Times New Roman"/>
-          <w:sz w:val="24"/>
-          <w:szCs w:val="24"/>
-        </w:rPr>
-        <w:t xml:space="preserve"> </w:t>
-      </w:r>
-      <w:r>
-        <w:rPr>
-          <w:rFonts w:ascii="Times New Roman" w:hAnsi="Times New Roman" w:cs="Times New Roman"/>
-          <w:sz w:val="24"/>
-          <w:szCs w:val="24"/>
-        </w:rPr>
-        <w:t xml:space="preserve">ученика </w:t>
+        <w:t xml:space="preserve">. У ученика </w:t>
       </w:r>
       <w:r>
         <w:rPr>

</xml_diff>